<commit_message>
Annotated pics are updated
</commit_message>
<xml_diff>
--- a/Docs/Effect of Anger Emotion on Facial Landmarks.docx
+++ b/Docs/Effect of Anger Emotion on Facial Landmarks.docx
@@ -26,7 +26,7 @@
         </w:rPr>
         <w:t>.</w:t>
       </w:r>
-      <w:hyperlink r:id="rId5" w:anchor="ref-CR35" w:tooltip="Beaudry, O., Roy-Charland, A., Perron, M., Cormier, I. &amp; Tapp, R. Featural processing in recognition of emotional facial expressions. Cogn. Emot. 28, 416–432 (2013)." w:history="1">
+      <w:hyperlink w:tooltip="Beaudry, O., Roy-Charland, A., Perron, M., Cormier, I. &amp; Tapp, R. Featural processing in recognition of emotional facial expressions. Cogn. Emot. 28, 416–432 (2013)." w:history="1" w:anchor="ref-CR35" r:id="rId5">
         <w:r>
           <w:rPr>
             <w:rStyle w:val="Hyperlink"/>
@@ -48,51 +48,50 @@
         <w:ind w:left="720"/>
       </w:pPr>
       <w:r>
+        <w:rPr/>
         <w:t>Beaudry, O., Roy-Charland, A., Perron, M., Cormier, I. &amp; Tapp, R. Featural processing in recognition of emotional facial expressions. </w:t>
       </w:r>
-      <w:proofErr w:type="spellStart"/>
-      <w:r>
-        <w:rPr>
-          <w:i/>
-          <w:iCs/>
+      <w:r>
+        <w:rPr>
+          <w:i w:val="1"/>
+          <w:iCs w:val="1"/>
         </w:rPr>
         <w:t>Cogn</w:t>
       </w:r>
-      <w:proofErr w:type="spellEnd"/>
-      <w:r>
-        <w:rPr>
-          <w:i/>
-          <w:iCs/>
+      <w:r>
+        <w:rPr>
+          <w:i w:val="1"/>
+          <w:iCs w:val="1"/>
         </w:rPr>
         <w:t xml:space="preserve">. </w:t>
       </w:r>
-      <w:proofErr w:type="spellStart"/>
-      <w:r>
-        <w:rPr>
-          <w:i/>
-          <w:iCs/>
+      <w:r>
+        <w:rPr>
+          <w:i w:val="1"/>
+          <w:iCs w:val="1"/>
         </w:rPr>
         <w:t>Emot</w:t>
       </w:r>
-      <w:proofErr w:type="spellEnd"/>
-      <w:r>
-        <w:rPr>
-          <w:i/>
-          <w:iCs/>
+      <w:r>
+        <w:rPr>
+          <w:i w:val="1"/>
+          <w:iCs w:val="1"/>
         </w:rPr>
         <w:t>.</w:t>
       </w:r>
       <w:r>
+        <w:rPr/>
         <w:t> </w:t>
       </w:r>
       <w:r>
         <w:rPr>
-          <w:b/>
-          <w:bCs/>
+          <w:b w:val="1"/>
+          <w:bCs w:val="1"/>
         </w:rPr>
         <w:t>28</w:t>
       </w:r>
       <w:r>
+        <w:rPr/>
         <w:t>, 416–432 (2013).</w:t>
       </w:r>
     </w:p>
@@ -198,7 +197,7 @@
         </w:rPr>
         <w:t>, 2830–2838. [</w:t>
       </w:r>
-      <w:hyperlink r:id="rId6" w:tgtFrame="_blank" w:history="1">
+      <w:hyperlink w:tgtFrame="_blank" w:history="1" r:id="rId6">
         <w:r>
           <w:rPr>
             <w:rStyle w:val="Hyperlink"/>
@@ -298,8 +297,8 @@
     <w:p>
       <w:pPr>
         <w:pStyle w:val="html-xx"/>
-        <w:shd w:val="clear" w:color="auto" w:fill="FFFFFF"/>
-        <w:spacing w:before="0" w:beforeAutospacing="0" w:after="0" w:afterAutospacing="0"/>
+        <w:shd w:val="clear" w:color="auto" w:fill="FFFFFF" w:themeFill="background1"/>
+        <w:spacing w:before="0" w:beforeAutospacing="off" w:after="0" w:afterAutospacing="off"/>
         <w:jc w:val="both"/>
         <w:rPr>
           <w:rFonts w:ascii="Arial" w:hAnsi="Arial" w:cs="Arial"/>
@@ -317,7 +316,6 @@
         </w:rPr>
         <w:t xml:space="preserve">Wegrzyn, M.; Vogt, M.; </w:t>
       </w:r>
-      <w:proofErr w:type="spellStart"/>
       <w:r>
         <w:rPr>
           <w:rFonts w:ascii="Arial" w:hAnsi="Arial" w:cs="Arial"/>
@@ -327,36 +325,51 @@
         </w:rPr>
         <w:t>Kireclioglu</w:t>
       </w:r>
-      <w:proofErr w:type="spellEnd"/>
-      <w:r>
-        <w:rPr>
-          <w:rFonts w:ascii="Arial" w:hAnsi="Arial" w:cs="Arial"/>
-          <w:color w:val="222222"/>
-          <w:sz w:val="20"/>
-          <w:szCs w:val="20"/>
-        </w:rPr>
-        <w:t>, B.; Schneider, J.; Kissler, J. Mapping the emotional face. How individual face parts contribute to successful emotion recognition. </w:t>
-      </w:r>
-      <w:proofErr w:type="spellStart"/>
+      <w:r>
+        <w:rPr>
+          <w:rFonts w:ascii="Arial" w:hAnsi="Arial" w:cs="Arial"/>
+          <w:color w:val="222222"/>
+          <w:sz w:val="20"/>
+          <w:szCs w:val="20"/>
+        </w:rPr>
+        <w:t xml:space="preserve">, B.; Schneider, J.; Kissler, J. </w:t>
+      </w:r>
+      <w:r>
+        <w:rPr>
+          <w:rFonts w:ascii="Arial" w:hAnsi="Arial" w:cs="Arial"/>
+          <w:color w:val="222222"/>
+          <w:sz w:val="20"/>
+          <w:szCs w:val="20"/>
+        </w:rPr>
+        <w:t>Mapping the emotional face.</w:t>
+      </w:r>
+      <w:r>
+        <w:rPr>
+          <w:rFonts w:ascii="Arial" w:hAnsi="Arial" w:cs="Arial"/>
+          <w:color w:val="222222"/>
+          <w:sz w:val="20"/>
+          <w:szCs w:val="20"/>
+        </w:rPr>
+        <w:t xml:space="preserve"> How individual face parts contribute to successful emotion recognition. </w:t>
+      </w:r>
       <w:r>
         <w:rPr>
           <w:rStyle w:val="html-italic"/>
           <w:rFonts w:ascii="Arial" w:hAnsi="Arial" w:cs="Arial"/>
-          <w:i/>
-          <w:iCs/>
+          <w:i w:val="1"/>
+          <w:iCs w:val="1"/>
           <w:color w:val="222222"/>
           <w:sz w:val="20"/>
           <w:szCs w:val="20"/>
         </w:rPr>
         <w:t>PLoS</w:t>
       </w:r>
-      <w:proofErr w:type="spellEnd"/>
       <w:r>
         <w:rPr>
           <w:rStyle w:val="html-italic"/>
           <w:rFonts w:ascii="Arial" w:hAnsi="Arial" w:cs="Arial"/>
-          <w:i/>
-          <w:iCs/>
+          <w:i w:val="1"/>
+          <w:iCs w:val="1"/>
           <w:color w:val="222222"/>
           <w:sz w:val="20"/>
           <w:szCs w:val="20"/>
@@ -375,8 +388,8 @@
       <w:r>
         <w:rPr>
           <w:rFonts w:ascii="Arial" w:hAnsi="Arial" w:cs="Arial"/>
-          <w:b/>
-          <w:bCs/>
+          <w:b w:val="1"/>
+          <w:bCs w:val="1"/>
           <w:color w:val="222222"/>
           <w:sz w:val="20"/>
           <w:szCs w:val="20"/>
@@ -396,8 +409,8 @@
         <w:rPr>
           <w:rStyle w:val="html-italic"/>
           <w:rFonts w:ascii="Arial" w:hAnsi="Arial" w:cs="Arial"/>
-          <w:i/>
-          <w:iCs/>
+          <w:i w:val="1"/>
+          <w:iCs w:val="1"/>
           <w:color w:val="222222"/>
           <w:sz w:val="20"/>
           <w:szCs w:val="20"/>
@@ -413,13 +426,13 @@
         </w:rPr>
         <w:t>, e0177239. [</w:t>
       </w:r>
-      <w:hyperlink r:id="rId7" w:tgtFrame="_blank" w:history="1">
+      <w:hyperlink r:id="R54aab19e72a24637">
         <w:r>
           <w:rPr>
             <w:rStyle w:val="Hyperlink"/>
             <w:rFonts w:ascii="Arial" w:hAnsi="Arial" w:cs="Arial"/>
-            <w:b/>
-            <w:bCs/>
+            <w:b w:val="1"/>
+            <w:bCs w:val="1"/>
             <w:color w:val="4F5671"/>
             <w:sz w:val="20"/>
             <w:szCs w:val="20"/>
@@ -436,7 +449,6 @@
         </w:rPr>
         <w:t>] [</w:t>
       </w:r>
-      <w:proofErr w:type="spellStart"/>
       <w:r>
         <w:rPr>
           <w:rFonts w:ascii="Arial" w:hAnsi="Arial" w:cs="Arial"/>
@@ -468,15 +480,14 @@
         <w:rPr>
           <w:rStyle w:val="Hyperlink"/>
           <w:rFonts w:ascii="Arial" w:hAnsi="Arial" w:cs="Arial"/>
-          <w:b/>
-          <w:bCs/>
+          <w:b w:val="1"/>
+          <w:bCs w:val="1"/>
           <w:color w:val="4F5671"/>
           <w:sz w:val="20"/>
           <w:szCs w:val="20"/>
         </w:rPr>
         <w:t>CrossRef</w:t>
       </w:r>
-      <w:proofErr w:type="spellEnd"/>
       <w:r>
         <w:rPr>
           <w:rFonts w:ascii="Arial" w:hAnsi="Arial" w:cs="Arial"/>
@@ -495,13 +506,13 @@
         </w:rPr>
         <w:t>][</w:t>
       </w:r>
-      <w:hyperlink r:id="rId8" w:tgtFrame="_blank" w:history="1">
+      <w:hyperlink r:id="R758070330a044406">
         <w:r>
           <w:rPr>
             <w:rStyle w:val="Hyperlink"/>
             <w:rFonts w:ascii="Arial" w:hAnsi="Arial" w:cs="Arial"/>
-            <w:b/>
-            <w:bCs/>
+            <w:b w:val="1"/>
+            <w:bCs w:val="1"/>
             <w:color w:val="4F5671"/>
             <w:sz w:val="20"/>
             <w:szCs w:val="20"/>
@@ -519,6 +530,146 @@
         <w:t>]</w:t>
       </w:r>
     </w:p>
+    <w:p>
+      <w:pPr>
+        <w:pStyle w:val="html-xx"/>
+        <w:shd w:val="clear" w:color="auto" w:fill="FFFFFF" w:themeFill="background1"/>
+        <w:spacing w:before="0" w:beforeAutospacing="off" w:after="0" w:afterAutospacing="off"/>
+        <w:jc w:val="both"/>
+        <w:rPr>
+          <w:rFonts w:ascii="Arial" w:hAnsi="Arial" w:cs="Arial"/>
+          <w:color w:val="222222"/>
+          <w:sz w:val="20"/>
+          <w:szCs w:val="20"/>
+        </w:rPr>
+      </w:pPr>
+    </w:p>
+    <w:p>
+      <w:pPr>
+        <w:pStyle w:val="html-xx"/>
+        <w:shd w:val="clear" w:color="auto" w:fill="FFFFFF" w:themeFill="background1"/>
+        <w:spacing w:before="0" w:beforeAutospacing="off" w:after="0" w:afterAutospacing="off"/>
+        <w:jc w:val="both"/>
+        <w:rPr>
+          <w:rFonts w:ascii="Arial" w:hAnsi="Arial" w:cs="Arial"/>
+          <w:color w:val="222222"/>
+          <w:sz w:val="20"/>
+          <w:szCs w:val="20"/>
+        </w:rPr>
+      </w:pPr>
+      <w:r>
+        <w:rPr>
+          <w:rFonts w:ascii="Arial" w:hAnsi="Arial" w:cs="Arial"/>
+          <w:color w:val="222222"/>
+          <w:sz w:val="20"/>
+          <w:szCs w:val="20"/>
+        </w:rPr>
+        <w:t xml:space="preserve">Features - </w:t>
+      </w:r>
+    </w:p>
+    <w:p>
+      <w:pPr>
+        <w:pStyle w:val="html-xx"/>
+        <w:shd w:val="clear" w:color="auto" w:fill="FFFFFF" w:themeFill="background1"/>
+        <w:spacing w:before="0" w:beforeAutospacing="off" w:after="0" w:afterAutospacing="off"/>
+        <w:jc w:val="both"/>
+        <w:rPr>
+          <w:rFonts w:ascii="Arial" w:hAnsi="Arial" w:cs="Arial"/>
+          <w:color w:val="222222"/>
+          <w:sz w:val="20"/>
+          <w:szCs w:val="20"/>
+        </w:rPr>
+      </w:pPr>
+      <w:r>
+        <w:rPr>
+          <w:rFonts w:ascii="Arial" w:hAnsi="Arial" w:cs="Arial"/>
+          <w:color w:val="222222"/>
+          <w:sz w:val="20"/>
+          <w:szCs w:val="20"/>
+        </w:rPr>
+        <w:t>Angle at left eye left side A(38, 37, 42)</w:t>
+      </w:r>
+    </w:p>
+    <w:p>
+      <w:pPr>
+        <w:pStyle w:val="html-xx"/>
+        <w:spacing w:before="0" w:beforeAutospacing="off" w:after="0" w:afterAutospacing="off"/>
+        <w:jc w:val="both"/>
+      </w:pPr>
+      <w:r>
+        <w:rPr>
+          <w:rFonts w:ascii="Arial" w:hAnsi="Arial" w:cs="Arial"/>
+          <w:color w:val="222222"/>
+          <w:sz w:val="20"/>
+          <w:szCs w:val="20"/>
+        </w:rPr>
+        <w:t>Angle at left eye right side A(39, 40, 41)</w:t>
+      </w:r>
+    </w:p>
+    <w:p>
+      <w:pPr>
+        <w:pStyle w:val="html-xx"/>
+        <w:spacing w:before="0" w:beforeAutospacing="off" w:after="0" w:afterAutospacing="off"/>
+        <w:jc w:val="both"/>
+      </w:pPr>
+      <w:r>
+        <w:rPr>
+          <w:rFonts w:ascii="Arial" w:hAnsi="Arial" w:cs="Arial"/>
+          <w:color w:val="222222"/>
+          <w:sz w:val="20"/>
+          <w:szCs w:val="20"/>
+        </w:rPr>
+        <w:t>Angle at right eye left side A(44, 43, 48)</w:t>
+      </w:r>
+    </w:p>
+    <w:p>
+      <w:pPr>
+        <w:pStyle w:val="html-xx"/>
+        <w:spacing w:before="0" w:beforeAutospacing="off" w:after="0" w:afterAutospacing="off"/>
+        <w:jc w:val="both"/>
+      </w:pPr>
+      <w:r>
+        <w:rPr>
+          <w:rFonts w:ascii="Arial" w:hAnsi="Arial" w:cs="Arial"/>
+          <w:color w:val="222222"/>
+          <w:sz w:val="20"/>
+          <w:szCs w:val="20"/>
+        </w:rPr>
+        <w:t>Angle at right eye right side A(45, 46, 47)</w:t>
+      </w:r>
+    </w:p>
+    <w:p>
+      <w:pPr>
+        <w:pStyle w:val="html-xx"/>
+        <w:spacing w:before="0" w:beforeAutospacing="off" w:after="0" w:afterAutospacing="off"/>
+        <w:jc w:val="both"/>
+      </w:pPr>
+      <w:r>
+        <w:rPr>
+          <w:rFonts w:ascii="Arial" w:hAnsi="Arial" w:cs="Arial"/>
+          <w:color w:val="222222"/>
+          <w:sz w:val="20"/>
+          <w:szCs w:val="20"/>
+        </w:rPr>
+        <w:t>Distance at left eye L(38 42)</w:t>
+      </w:r>
+    </w:p>
+    <w:p>
+      <w:pPr>
+        <w:pStyle w:val="html-xx"/>
+        <w:spacing w:before="0" w:beforeAutospacing="off" w:after="0" w:afterAutospacing="off"/>
+        <w:jc w:val="both"/>
+      </w:pPr>
+      <w:r>
+        <w:rPr>
+          <w:rFonts w:ascii="Arial" w:hAnsi="Arial" w:cs="Arial"/>
+          <w:color w:val="222222"/>
+          <w:sz w:val="20"/>
+          <w:szCs w:val="20"/>
+        </w:rPr>
+        <w:t>Distance at right eye L(44 48)</w:t>
+      </w:r>
+    </w:p>
     <w:p/>
     <w:p/>
     <w:p>
@@ -538,7 +689,7 @@
       </w:r>
     </w:p>
     <w:p>
-      <w:hyperlink r:id="rId9" w:anchor="B34-sensors-23-01080" w:history="1">
+      <w:hyperlink w:anchor="B34-sensors-23-01080" r:id="Rb924975d7b1b4c07">
         <w:r>
           <w:rPr>
             <w:rStyle w:val="Hyperlink"/>
@@ -553,8 +704,183 @@
         </w:r>
       </w:hyperlink>
     </w:p>
+    <w:p>
+      <w:pPr>
+        <w:pStyle w:val="Normal"/>
+      </w:pPr>
+      <w:r>
+        <w:rPr/>
+        <w:t xml:space="preserve">Features - </w:t>
+      </w:r>
+    </w:p>
+    <w:p>
+      <w:pPr>
+        <w:pStyle w:val="Normal"/>
+      </w:pPr>
+      <w:r>
+        <w:rPr/>
+        <w:t xml:space="preserve">Angle at left eye-brow </w:t>
+      </w:r>
+      <w:r>
+        <w:rPr/>
+        <w:t>A(</w:t>
+      </w:r>
+      <w:r>
+        <w:rPr/>
+        <w:t xml:space="preserve">18, 20, 22)                                                                                     </w:t>
+      </w:r>
+      <w:r>
+        <w:rPr/>
+        <w:t xml:space="preserve">  </w:t>
+      </w:r>
+      <w:r>
+        <w:rPr/>
+        <w:t xml:space="preserve">                                     Angle at right eye-bro</w:t>
+      </w:r>
+      <w:r>
+        <w:rPr/>
+        <w:t xml:space="preserve">w </w:t>
+      </w:r>
+      <w:r>
+        <w:rPr/>
+        <w:t>A(</w:t>
+      </w:r>
+      <w:r>
+        <w:rPr/>
+        <w:t xml:space="preserve">23, 25, 27)                                                                   </w:t>
+      </w:r>
+      <w:r>
+        <w:rPr/>
+        <w:t xml:space="preserve">        </w:t>
+      </w:r>
+      <w:r>
+        <w:rPr/>
+        <w:t xml:space="preserve">                           </w:t>
+      </w:r>
+      <w:r>
+        <w:rPr/>
+        <w:t xml:space="preserve">  </w:t>
+      </w:r>
+      <w:r>
+        <w:rPr/>
+        <w:t xml:space="preserve">    Distance between lef</w:t>
+      </w:r>
+      <w:r>
+        <w:rPr/>
+        <w:t xml:space="preserve">t </w:t>
+      </w:r>
+      <w:r>
+        <w:rPr/>
+        <w:t>eye-br</w:t>
+      </w:r>
+      <w:r>
+        <w:rPr/>
+        <w:t>ow</w:t>
+      </w:r>
+      <w:r>
+        <w:rPr/>
+        <w:t xml:space="preserve"> and left eye bottom poin</w:t>
+      </w:r>
+      <w:r>
+        <w:rPr/>
+        <w:t xml:space="preserve">t </w:t>
+      </w:r>
+      <w:r>
+        <w:rPr/>
+        <w:t>L(</w:t>
+      </w:r>
+      <w:r>
+        <w:rPr/>
+        <w:t xml:space="preserve">20, 42)            </w:t>
+      </w:r>
+      <w:r>
+        <w:rPr/>
+        <w:t xml:space="preserve">        </w:t>
+      </w:r>
+      <w:r>
+        <w:rPr/>
+        <w:t xml:space="preserve">                            </w:t>
+      </w:r>
+      <w:r>
+        <w:rPr/>
+        <w:t xml:space="preserve">  </w:t>
+      </w:r>
+      <w:r>
+        <w:rPr/>
+        <w:t xml:space="preserve">  Distance between righ</w:t>
+      </w:r>
+      <w:r>
+        <w:rPr/>
+        <w:t xml:space="preserve">t </w:t>
+      </w:r>
+      <w:r>
+        <w:rPr/>
+        <w:t>eye-br</w:t>
+      </w:r>
+      <w:r>
+        <w:rPr/>
+        <w:t>ow</w:t>
+      </w:r>
+      <w:r>
+        <w:rPr/>
+        <w:t xml:space="preserve"> and right eye bottom poin</w:t>
+      </w:r>
+      <w:r>
+        <w:rPr/>
+        <w:t xml:space="preserve">t </w:t>
+      </w:r>
+      <w:r>
+        <w:rPr/>
+        <w:t>L(</w:t>
+      </w:r>
+      <w:r>
+        <w:rPr/>
+        <w:t>25, 47)</w:t>
+      </w:r>
+    </w:p>
+    <w:p>
+      <w:pPr>
+        <w:pStyle w:val="Normal"/>
+      </w:pPr>
+    </w:p>
+    <w:p>
+      <w:pPr>
+        <w:pStyle w:val="Normal"/>
+      </w:pPr>
+      <w:r>
+        <w:rPr/>
+        <w:t xml:space="preserve">Additional Features - </w:t>
+      </w:r>
+    </w:p>
+    <w:p>
+      <w:pPr>
+        <w:pStyle w:val="Normal"/>
+      </w:pPr>
+      <w:r>
+        <w:rPr/>
+        <w:t>Distance between upper and lower lip L(51, 59)</w:t>
+      </w:r>
+    </w:p>
+    <w:p>
+      <w:pPr>
+        <w:pStyle w:val="Normal"/>
+      </w:pPr>
+      <w:r>
+        <w:rPr/>
+        <w:t>Distance between upper and lower lip L(53, 57)</w:t>
+      </w:r>
+    </w:p>
+    <w:p>
+      <w:pPr>
+        <w:pStyle w:val="Normal"/>
+      </w:pPr>
+      <w:r>
+        <w:rPr/>
+        <w:t>Distance between lower lip and chin L(58, 9)</w:t>
+      </w:r>
+    </w:p>
     <w:sectPr>
-      <w:pgSz w:w="12240" w:h="15840"/>
+      <w:pgSz w:w="12240" w:h="15840" w:orient="portrait"/>
       <w:pgMar w:top="1440" w:right="1440" w:bottom="1440" w:left="1440" w:header="720" w:footer="720" w:gutter="0"/>
       <w:cols w:space="720"/>
       <w:docGrid w:linePitch="360"/>
@@ -690,7 +1016,7 @@
         <w:ind w:left="720" w:hanging="360"/>
       </w:pPr>
       <w:rPr>
-        <w:rFonts w:ascii="Symbol" w:eastAsiaTheme="minorHAnsi" w:hAnsi="Symbol" w:cstheme="minorBidi" w:hint="default"/>
+        <w:rFonts w:hint="default" w:ascii="Symbol" w:hAnsi="Symbol" w:eastAsiaTheme="minorHAnsi" w:cstheme="minorBidi"/>
       </w:rPr>
     </w:lvl>
     <w:lvl w:ilvl="1" w:tplc="04090003" w:tentative="1">
@@ -702,7 +1028,7 @@
         <w:ind w:left="1440" w:hanging="360"/>
       </w:pPr>
       <w:rPr>
-        <w:rFonts w:ascii="Courier New" w:hAnsi="Courier New" w:cs="Courier New" w:hint="default"/>
+        <w:rFonts w:hint="default" w:ascii="Courier New" w:hAnsi="Courier New" w:cs="Courier New"/>
       </w:rPr>
     </w:lvl>
     <w:lvl w:ilvl="2" w:tplc="04090005" w:tentative="1">
@@ -714,7 +1040,7 @@
         <w:ind w:left="2160" w:hanging="360"/>
       </w:pPr>
       <w:rPr>
-        <w:rFonts w:ascii="Wingdings" w:hAnsi="Wingdings" w:hint="default"/>
+        <w:rFonts w:hint="default" w:ascii="Wingdings" w:hAnsi="Wingdings"/>
       </w:rPr>
     </w:lvl>
     <w:lvl w:ilvl="3" w:tplc="04090001" w:tentative="1">
@@ -726,7 +1052,7 @@
         <w:ind w:left="2880" w:hanging="360"/>
       </w:pPr>
       <w:rPr>
-        <w:rFonts w:ascii="Symbol" w:hAnsi="Symbol" w:hint="default"/>
+        <w:rFonts w:hint="default" w:ascii="Symbol" w:hAnsi="Symbol"/>
       </w:rPr>
     </w:lvl>
     <w:lvl w:ilvl="4" w:tplc="04090003" w:tentative="1">
@@ -738,7 +1064,7 @@
         <w:ind w:left="3600" w:hanging="360"/>
       </w:pPr>
       <w:rPr>
-        <w:rFonts w:ascii="Courier New" w:hAnsi="Courier New" w:cs="Courier New" w:hint="default"/>
+        <w:rFonts w:hint="default" w:ascii="Courier New" w:hAnsi="Courier New" w:cs="Courier New"/>
       </w:rPr>
     </w:lvl>
     <w:lvl w:ilvl="5" w:tplc="04090005" w:tentative="1">
@@ -750,7 +1076,7 @@
         <w:ind w:left="4320" w:hanging="360"/>
       </w:pPr>
       <w:rPr>
-        <w:rFonts w:ascii="Wingdings" w:hAnsi="Wingdings" w:hint="default"/>
+        <w:rFonts w:hint="default" w:ascii="Wingdings" w:hAnsi="Wingdings"/>
       </w:rPr>
     </w:lvl>
     <w:lvl w:ilvl="6" w:tplc="04090001" w:tentative="1">
@@ -762,7 +1088,7 @@
         <w:ind w:left="5040" w:hanging="360"/>
       </w:pPr>
       <w:rPr>
-        <w:rFonts w:ascii="Symbol" w:hAnsi="Symbol" w:hint="default"/>
+        <w:rFonts w:hint="default" w:ascii="Symbol" w:hAnsi="Symbol"/>
       </w:rPr>
     </w:lvl>
     <w:lvl w:ilvl="7" w:tplc="04090003" w:tentative="1">
@@ -774,7 +1100,7 @@
         <w:ind w:left="5760" w:hanging="360"/>
       </w:pPr>
       <w:rPr>
-        <w:rFonts w:ascii="Courier New" w:hAnsi="Courier New" w:cs="Courier New" w:hint="default"/>
+        <w:rFonts w:hint="default" w:ascii="Courier New" w:hAnsi="Courier New" w:cs="Courier New"/>
       </w:rPr>
     </w:lvl>
     <w:lvl w:ilvl="8" w:tplc="04090005" w:tentative="1">
@@ -786,7 +1112,7 @@
         <w:ind w:left="6480" w:hanging="360"/>
       </w:pPr>
       <w:rPr>
-        <w:rFonts w:ascii="Wingdings" w:hAnsi="Wingdings" w:hint="default"/>
+        <w:rFonts w:hint="default" w:ascii="Wingdings" w:hAnsi="Wingdings"/>
       </w:rPr>
     </w:lvl>
   </w:abstractNum>
@@ -896,7 +1222,7 @@
   <w:docDefaults>
     <w:rPrDefault>
       <w:rPr>
-        <w:rFonts w:asciiTheme="minorHAnsi" w:eastAsiaTheme="minorHAnsi" w:hAnsiTheme="minorHAnsi" w:cstheme="minorBidi"/>
+        <w:rFonts w:asciiTheme="minorHAnsi" w:hAnsiTheme="minorHAnsi" w:eastAsiaTheme="minorHAnsi" w:cstheme="minorBidi"/>
         <w:sz w:val="22"/>
         <w:szCs w:val="22"/>
         <w:lang w:val="en-US" w:eastAsia="en-US" w:bidi="ar-SA"/>
@@ -911,14 +1237,14 @@
   <w:latentStyles w:defLockedState="0" w:defUIPriority="99" w:defSemiHidden="0" w:defUnhideWhenUsed="0" w:defQFormat="0" w:count="376">
     <w:lsdException w:name="Normal" w:uiPriority="0" w:qFormat="1"/>
     <w:lsdException w:name="heading 1" w:uiPriority="9" w:qFormat="1"/>
-    <w:lsdException w:name="heading 2" w:semiHidden="1" w:uiPriority="9" w:unhideWhenUsed="1" w:qFormat="1"/>
-    <w:lsdException w:name="heading 3" w:semiHidden="1" w:uiPriority="9" w:unhideWhenUsed="1" w:qFormat="1"/>
-    <w:lsdException w:name="heading 4" w:semiHidden="1" w:uiPriority="9" w:unhideWhenUsed="1" w:qFormat="1"/>
-    <w:lsdException w:name="heading 5" w:semiHidden="1" w:uiPriority="9" w:unhideWhenUsed="1" w:qFormat="1"/>
-    <w:lsdException w:name="heading 6" w:semiHidden="1" w:uiPriority="9" w:unhideWhenUsed="1" w:qFormat="1"/>
-    <w:lsdException w:name="heading 7" w:semiHidden="1" w:uiPriority="9" w:unhideWhenUsed="1" w:qFormat="1"/>
-    <w:lsdException w:name="heading 8" w:semiHidden="1" w:uiPriority="9" w:unhideWhenUsed="1" w:qFormat="1"/>
-    <w:lsdException w:name="heading 9" w:semiHidden="1" w:uiPriority="9" w:unhideWhenUsed="1" w:qFormat="1"/>
+    <w:lsdException w:name="heading 2" w:uiPriority="9" w:semiHidden="1" w:unhideWhenUsed="1" w:qFormat="1"/>
+    <w:lsdException w:name="heading 3" w:uiPriority="9" w:semiHidden="1" w:unhideWhenUsed="1" w:qFormat="1"/>
+    <w:lsdException w:name="heading 4" w:uiPriority="9" w:semiHidden="1" w:unhideWhenUsed="1" w:qFormat="1"/>
+    <w:lsdException w:name="heading 5" w:uiPriority="9" w:semiHidden="1" w:unhideWhenUsed="1" w:qFormat="1"/>
+    <w:lsdException w:name="heading 6" w:uiPriority="9" w:semiHidden="1" w:unhideWhenUsed="1" w:qFormat="1"/>
+    <w:lsdException w:name="heading 7" w:uiPriority="9" w:semiHidden="1" w:unhideWhenUsed="1" w:qFormat="1"/>
+    <w:lsdException w:name="heading 8" w:uiPriority="9" w:semiHidden="1" w:unhideWhenUsed="1" w:qFormat="1"/>
+    <w:lsdException w:name="heading 9" w:uiPriority="9" w:semiHidden="1" w:unhideWhenUsed="1" w:qFormat="1"/>
     <w:lsdException w:name="index 1" w:semiHidden="1" w:unhideWhenUsed="1"/>
     <w:lsdException w:name="index 2" w:semiHidden="1" w:unhideWhenUsed="1"/>
     <w:lsdException w:name="index 3" w:semiHidden="1" w:unhideWhenUsed="1"/>
@@ -928,22 +1254,22 @@
     <w:lsdException w:name="index 7" w:semiHidden="1" w:unhideWhenUsed="1"/>
     <w:lsdException w:name="index 8" w:semiHidden="1" w:unhideWhenUsed="1"/>
     <w:lsdException w:name="index 9" w:semiHidden="1" w:unhideWhenUsed="1"/>
-    <w:lsdException w:name="toc 1" w:semiHidden="1" w:uiPriority="39" w:unhideWhenUsed="1"/>
-    <w:lsdException w:name="toc 2" w:semiHidden="1" w:uiPriority="39" w:unhideWhenUsed="1"/>
-    <w:lsdException w:name="toc 3" w:semiHidden="1" w:uiPriority="39" w:unhideWhenUsed="1"/>
-    <w:lsdException w:name="toc 4" w:semiHidden="1" w:uiPriority="39" w:unhideWhenUsed="1"/>
-    <w:lsdException w:name="toc 5" w:semiHidden="1" w:uiPriority="39" w:unhideWhenUsed="1"/>
-    <w:lsdException w:name="toc 6" w:semiHidden="1" w:uiPriority="39" w:unhideWhenUsed="1"/>
-    <w:lsdException w:name="toc 7" w:semiHidden="1" w:uiPriority="39" w:unhideWhenUsed="1"/>
-    <w:lsdException w:name="toc 8" w:semiHidden="1" w:uiPriority="39" w:unhideWhenUsed="1"/>
-    <w:lsdException w:name="toc 9" w:semiHidden="1" w:uiPriority="39" w:unhideWhenUsed="1"/>
+    <w:lsdException w:name="toc 1" w:uiPriority="39" w:semiHidden="1" w:unhideWhenUsed="1"/>
+    <w:lsdException w:name="toc 2" w:uiPriority="39" w:semiHidden="1" w:unhideWhenUsed="1"/>
+    <w:lsdException w:name="toc 3" w:uiPriority="39" w:semiHidden="1" w:unhideWhenUsed="1"/>
+    <w:lsdException w:name="toc 4" w:uiPriority="39" w:semiHidden="1" w:unhideWhenUsed="1"/>
+    <w:lsdException w:name="toc 5" w:uiPriority="39" w:semiHidden="1" w:unhideWhenUsed="1"/>
+    <w:lsdException w:name="toc 6" w:uiPriority="39" w:semiHidden="1" w:unhideWhenUsed="1"/>
+    <w:lsdException w:name="toc 7" w:uiPriority="39" w:semiHidden="1" w:unhideWhenUsed="1"/>
+    <w:lsdException w:name="toc 8" w:uiPriority="39" w:semiHidden="1" w:unhideWhenUsed="1"/>
+    <w:lsdException w:name="toc 9" w:uiPriority="39" w:semiHidden="1" w:unhideWhenUsed="1"/>
     <w:lsdException w:name="Normal Indent" w:semiHidden="1" w:unhideWhenUsed="1"/>
     <w:lsdException w:name="footnote text" w:semiHidden="1" w:unhideWhenUsed="1"/>
     <w:lsdException w:name="annotation text" w:semiHidden="1" w:unhideWhenUsed="1"/>
     <w:lsdException w:name="header" w:semiHidden="1" w:unhideWhenUsed="1"/>
     <w:lsdException w:name="footer" w:semiHidden="1" w:unhideWhenUsed="1"/>
     <w:lsdException w:name="index heading" w:semiHidden="1" w:unhideWhenUsed="1"/>
-    <w:lsdException w:name="caption" w:semiHidden="1" w:uiPriority="35" w:unhideWhenUsed="1" w:qFormat="1"/>
+    <w:lsdException w:name="caption" w:uiPriority="35" w:semiHidden="1" w:unhideWhenUsed="1" w:qFormat="1"/>
     <w:lsdException w:name="table of figures" w:semiHidden="1" w:unhideWhenUsed="1"/>
     <w:lsdException w:name="envelope address" w:semiHidden="1" w:unhideWhenUsed="1"/>
     <w:lsdException w:name="envelope return" w:semiHidden="1" w:unhideWhenUsed="1"/>
@@ -974,7 +1300,7 @@
     <w:lsdException w:name="Title" w:uiPriority="10" w:qFormat="1"/>
     <w:lsdException w:name="Closing" w:semiHidden="1" w:unhideWhenUsed="1"/>
     <w:lsdException w:name="Signature" w:semiHidden="1" w:unhideWhenUsed="1"/>
-    <w:lsdException w:name="Default Paragraph Font" w:semiHidden="1" w:uiPriority="1" w:unhideWhenUsed="1"/>
+    <w:lsdException w:name="Default Paragraph Font" w:uiPriority="1" w:semiHidden="1" w:unhideWhenUsed="1"/>
     <w:lsdException w:name="Body Text" w:semiHidden="1" w:unhideWhenUsed="1"/>
     <w:lsdException w:name="Body Text Indent" w:semiHidden="1" w:unhideWhenUsed="1"/>
     <w:lsdException w:name="List Continue" w:semiHidden="1" w:unhideWhenUsed="1"/>
@@ -1174,8 +1500,8 @@
     <w:lsdException w:name="Subtle Reference" w:uiPriority="31" w:qFormat="1"/>
     <w:lsdException w:name="Intense Reference" w:uiPriority="32" w:qFormat="1"/>
     <w:lsdException w:name="Book Title" w:uiPriority="33" w:qFormat="1"/>
-    <w:lsdException w:name="Bibliography" w:semiHidden="1" w:uiPriority="37" w:unhideWhenUsed="1"/>
-    <w:lsdException w:name="TOC Heading" w:semiHidden="1" w:uiPriority="39" w:unhideWhenUsed="1" w:qFormat="1"/>
+    <w:lsdException w:name="Bibliography" w:uiPriority="37" w:semiHidden="1" w:unhideWhenUsed="1"/>
+    <w:lsdException w:name="TOC Heading" w:uiPriority="39" w:semiHidden="1" w:unhideWhenUsed="1" w:qFormat="1"/>
     <w:lsdException w:name="Plain Table 1" w:uiPriority="41"/>
     <w:lsdException w:name="Plain Table 2" w:uiPriority="42"/>
     <w:lsdException w:name="Plain Table 3" w:uiPriority="43"/>
@@ -1286,7 +1612,7 @@
     <w:lsdException w:name="Unresolved Mention" w:semiHidden="1" w:unhideWhenUsed="1"/>
     <w:lsdException w:name="Smart Link" w:semiHidden="1" w:unhideWhenUsed="1"/>
   </w:latentStyles>
-  <w:style w:type="paragraph" w:default="1" w:styleId="Normal">
+  <w:style w:type="paragraph" w:styleId="Normal" w:default="1">
     <w:name w:val="Normal"/>
     <w:qFormat/>
   </w:style>
@@ -1305,18 +1631,18 @@
       <w:outlineLvl w:val="0"/>
     </w:pPr>
     <w:rPr>
-      <w:rFonts w:asciiTheme="majorHAnsi" w:eastAsiaTheme="majorEastAsia" w:hAnsiTheme="majorHAnsi" w:cstheme="majorBidi"/>
+      <w:rFonts w:asciiTheme="majorHAnsi" w:hAnsiTheme="majorHAnsi" w:eastAsiaTheme="majorEastAsia" w:cstheme="majorBidi"/>
       <w:color w:val="2F5496" w:themeColor="accent1" w:themeShade="BF"/>
       <w:sz w:val="32"/>
       <w:szCs w:val="32"/>
     </w:rPr>
   </w:style>
-  <w:style w:type="character" w:default="1" w:styleId="DefaultParagraphFont">
+  <w:style w:type="character" w:styleId="DefaultParagraphFont" w:default="1">
     <w:name w:val="Default Paragraph Font"/>
     <w:uiPriority w:val="1"/>
     <w:unhideWhenUsed/>
   </w:style>
-  <w:style w:type="table" w:default="1" w:styleId="TableNormal">
+  <w:style w:type="table" w:styleId="TableNormal" w:default="1">
     <w:name w:val="Normal Table"/>
     <w:uiPriority w:val="99"/>
     <w:semiHidden/>
@@ -1331,20 +1657,20 @@
       </w:tblCellMar>
     </w:tblPr>
   </w:style>
-  <w:style w:type="numbering" w:default="1" w:styleId="NoList">
+  <w:style w:type="numbering" w:styleId="NoList" w:default="1">
     <w:name w:val="No List"/>
     <w:uiPriority w:val="99"/>
     <w:semiHidden/>
     <w:unhideWhenUsed/>
   </w:style>
-  <w:style w:type="character" w:customStyle="1" w:styleId="Heading1Char">
+  <w:style w:type="character" w:styleId="Heading1Char" w:customStyle="1">
     <w:name w:val="Heading 1 Char"/>
     <w:basedOn w:val="DefaultParagraphFont"/>
     <w:link w:val="Heading1"/>
     <w:uiPriority w:val="9"/>
     <w:rsid w:val="00B626CA"/>
     <w:rPr>
-      <w:rFonts w:asciiTheme="majorHAnsi" w:eastAsiaTheme="majorEastAsia" w:hAnsiTheme="majorHAnsi" w:cstheme="majorBidi"/>
+      <w:rFonts w:asciiTheme="majorHAnsi" w:hAnsiTheme="majorHAnsi" w:eastAsiaTheme="majorEastAsia" w:cstheme="majorBidi"/>
       <w:color w:val="2F5496" w:themeColor="accent1" w:themeShade="BF"/>
       <w:sz w:val="32"/>
       <w:szCs w:val="32"/>
@@ -1384,7 +1710,7 @@
       <w:shd w:val="clear" w:color="auto" w:fill="E1DFDD"/>
     </w:rPr>
   </w:style>
-  <w:style w:type="paragraph" w:customStyle="1" w:styleId="html-xx">
+  <w:style w:type="paragraph" w:styleId="html-xx" w:customStyle="1">
     <w:name w:val="html-xx"/>
     <w:basedOn w:val="Normal"/>
     <w:rsid w:val="000C704A"/>
@@ -1392,12 +1718,12 @@
       <w:spacing w:before="100" w:beforeAutospacing="1" w:after="100" w:afterAutospacing="1" w:line="240" w:lineRule="auto"/>
     </w:pPr>
     <w:rPr>
-      <w:rFonts w:ascii="Times New Roman" w:eastAsia="Times New Roman" w:hAnsi="Times New Roman" w:cs="Times New Roman"/>
+      <w:rFonts w:ascii="Times New Roman" w:hAnsi="Times New Roman" w:eastAsia="Times New Roman" w:cs="Times New Roman"/>
       <w:sz w:val="24"/>
       <w:szCs w:val="24"/>
     </w:rPr>
   </w:style>
-  <w:style w:type="character" w:customStyle="1" w:styleId="html-italic">
+  <w:style w:type="character" w:styleId="html-italic" w:customStyle="1">
     <w:name w:val="html-italic"/>
     <w:basedOn w:val="DefaultParagraphFont"/>
     <w:rsid w:val="000C704A"/>

</xml_diff>